<commit_message>
revise typo, modify layoout
</commit_message>
<xml_diff>
--- a/doc/Construction Experience.docx
+++ b/doc/Construction Experience.docx
@@ -240,14 +240,14 @@
         </w:rPr>
         <w:t xml:space="preserve">, we used the combination of labels and radio buttons to solve radio button </w:t>
       </w:r>
-      <w:proofErr w:type="spellStart"/>
       <w:r>
         <w:rPr>
           <w:rFonts w:ascii="Calibri" w:eastAsia="Calibri" w:hAnsi="Calibri" w:cs="Calibri"/>
         </w:rPr>
-        <w:t>can not</w:t>
-      </w:r>
-      <w:proofErr w:type="spellEnd"/>
+        <w:t>cannot</w:t>
+      </w:r>
+      <w:bookmarkStart w:id="0" w:name="_GoBack"/>
+      <w:bookmarkEnd w:id="0"/>
       <w:r>
         <w:rPr>
           <w:rFonts w:ascii="Calibri" w:eastAsia="Calibri" w:hAnsi="Calibri" w:cs="Calibri"/>
@@ -889,15 +889,7 @@
         <w:rPr>
           <w:lang w:val="en-CA" w:eastAsia="zh-CN"/>
         </w:rPr>
-        <w:t xml:space="preserve"> is pilot and Ruida is co-pilot. Since</w:t>
-      </w:r>
-      <w:bookmarkStart w:id="0" w:name="_GoBack"/>
-      <w:bookmarkEnd w:id="0"/>
-      <w:r>
-        <w:rPr>
-          <w:lang w:val="en-CA" w:eastAsia="zh-CN"/>
-        </w:rPr>
-        <w:t xml:space="preserve"> both of us </w:t>
+        <w:t xml:space="preserve"> is pilot and Ruida is co-pilot. Since both of us </w:t>
       </w:r>
       <w:r>
         <w:rPr>
@@ -2631,7 +2623,7 @@
 </file>
 
 <file path=customXml/itemProps1.xml><?xml version="1.0" encoding="utf-8"?>
-<ds:datastoreItem xmlns:ds="http://schemas.openxmlformats.org/officeDocument/2006/customXml" ds:itemID="{A796A287-4C03-7A4E-BFBA-3DBA29336B6C}">
+<ds:datastoreItem xmlns:ds="http://schemas.openxmlformats.org/officeDocument/2006/customXml" ds:itemID="{C8AB6A87-0B4E-9249-A467-37937AF001DA}">
   <ds:schemaRefs>
     <ds:schemaRef ds:uri="http://schemas.openxmlformats.org/officeDocument/2006/bibliography"/>
   </ds:schemaRefs>

</xml_diff>